<commit_message>
uploading final version of report
</commit_message>
<xml_diff>
--- a/FinalProjectReport.docx
+++ b/FinalProjectReport.docx
@@ -51,37 +51,10 @@
       <w:pPr>
         <w:spacing w:after="0" w:line="240" w:lineRule="auto"/>
       </w:pPr>
-      <w:r>
-        <w:t>1.</w:t>
-      </w:r>
-      <w:r>
-        <w:t xml:space="preserve"> </w:t>
-      </w:r>
-      <w:r>
-        <w:rPr>
-          <w:b/>
-          <w:bCs/>
-        </w:rPr>
-        <w:t xml:space="preserve">Introduction </w:t>
-      </w:r>
-      <w:r>
-        <w:t>[15pts]:</w:t>
-      </w:r>
-      <w:r>
-        <w:t xml:space="preserve"> </w:t>
-      </w:r>
-      <w:r>
-        <w:t>State the problem and why it is important. [5pts]. Describe the background of the problem (cite papers at least 5 of them) [5pts] and also, write what each paper addressed (one-two sentences). [5pts]</w:t>
-      </w:r>
-    </w:p>
-    <w:p>
-      <w:pPr>
-        <w:spacing w:after="0" w:line="240" w:lineRule="auto"/>
-      </w:pPr>
-    </w:p>
-    <w:p>
-      <w:pPr>
-        <w:spacing w:after="0" w:line="240" w:lineRule="auto"/>
+    </w:p>
+    <w:p>
+      <w:pPr>
+        <w:spacing w:line="240" w:lineRule="auto"/>
       </w:pPr>
       <w:r>
         <w:rPr>
@@ -95,11 +68,6 @@
       <w:pPr>
         <w:spacing w:after="0" w:line="240" w:lineRule="auto"/>
       </w:pPr>
-    </w:p>
-    <w:p>
-      <w:pPr>
-        <w:spacing w:after="0" w:line="240" w:lineRule="auto"/>
-      </w:pPr>
       <w:r>
         <w:t>This project ended differently than it began. I began with the idea of translating error messages to Spanish, then shifted to classifying python compiler error messages, and ended up classifying C compiler errors</w:t>
       </w:r>
@@ -145,24 +113,44 @@
         <w:spacing w:after="0" w:line="240" w:lineRule="auto"/>
       </w:pPr>
       <w:r>
-        <w:t>Papers:</w:t>
-      </w:r>
-    </w:p>
-    <w:p>
-      <w:pPr>
-        <w:spacing w:after="0" w:line="240" w:lineRule="auto"/>
-      </w:pPr>
-    </w:p>
-    <w:p>
-      <w:pPr>
-        <w:spacing w:after="0" w:line="240" w:lineRule="auto"/>
-      </w:pPr>
-      <w:r>
-        <w:t>2.</w:t>
-      </w:r>
-      <w:r>
-        <w:t xml:space="preserve"> </w:t>
-      </w:r>
+        <w:t>The most useful paper I read (and re-read) is the one I ended up getting my dataset from</w:t>
+      </w:r>
+      <w:r>
+        <w:t>. This paper</w:t>
+      </w:r>
+      <w:r>
+        <w:t xml:space="preserve"> (Ahmed et. al, 2019) was about how to take new programmers’ compilation errors and automatically correct them. </w:t>
+      </w:r>
+      <w:r>
+        <w:t xml:space="preserve">The idea was that a SVC would record every single-line error that a student made, and subsequently the corrected line once the student uploaded a working version of the code. This allowed the authors to categorize different types of errors based on how they were </w:t>
+      </w:r>
+      <w:r>
+        <w:t xml:space="preserve">fixed. </w:t>
+      </w:r>
+      <w:r>
+        <w:t xml:space="preserve">The authors used a dense neural network (DNN) to </w:t>
+      </w:r>
+      <w:r>
+        <w:t xml:space="preserve">organize error classes. </w:t>
+      </w:r>
+      <w:r>
+        <w:t>The authors of this paper did not actually generate the dataset, and so I have also cited that research team (Das et. al, 2016).</w:t>
+      </w:r>
+    </w:p>
+    <w:p>
+      <w:pPr>
+        <w:spacing w:after="0" w:line="240" w:lineRule="auto"/>
+      </w:pPr>
+    </w:p>
+    <w:p>
+      <w:pPr>
+        <w:spacing w:after="0" w:line="240" w:lineRule="auto"/>
+      </w:pPr>
+    </w:p>
+    <w:p>
+      <w:pPr>
+        <w:spacing w:line="240" w:lineRule="auto"/>
+      </w:pPr>
       <w:r>
         <w:rPr>
           <w:b/>
@@ -170,90 +158,97 @@
         </w:rPr>
         <w:t>Model</w:t>
       </w:r>
-      <w:r>
-        <w:t xml:space="preserve"> [10pts] Describe the model that you are creating to solve the problem</w:t>
-      </w:r>
-      <w:r>
-        <w:t xml:space="preserve"> [5pts]</w:t>
-      </w:r>
-      <w:r>
-        <w:t>. Give example to explain your model</w:t>
-      </w:r>
-      <w:r>
-        <w:t xml:space="preserve"> [5pts]</w:t>
-      </w:r>
-      <w:r>
-        <w:t>.</w:t>
-      </w:r>
-    </w:p>
-    <w:p>
-      <w:pPr>
-        <w:spacing w:after="0" w:line="240" w:lineRule="auto"/>
-      </w:pPr>
-    </w:p>
-    <w:p>
-      <w:pPr>
-        <w:spacing w:after="0" w:line="240" w:lineRule="auto"/>
-      </w:pPr>
+    </w:p>
+    <w:p>
+      <w:pPr>
+        <w:spacing w:after="0" w:line="240" w:lineRule="auto"/>
+      </w:pPr>
+      <w:r>
+        <w:t xml:space="preserve">My goal was to create a </w:t>
+      </w:r>
+      <w:r>
+        <w:t xml:space="preserve">deep neural network to classify the errors, because sometimes </w:t>
+      </w:r>
+      <w:r>
+        <w:t>the error belongs to multiple error classes, making this a multi-label classification problem</w:t>
+      </w:r>
+      <w:r>
+        <w:t xml:space="preserve">. Most of my reading suggested that for multi-label classification, </w:t>
+      </w:r>
+      <w:r>
+        <w:t xml:space="preserve">only NNs gave consistently good results. </w:t>
+      </w:r>
+      <w:r>
+        <w:t>However, I was unable to complete a working model</w:t>
+      </w:r>
+      <w:r>
+        <w:t>,</w:t>
+      </w:r>
+      <w:r>
+        <w:t xml:space="preserve"> so I cannot say how accurate the model was (see </w:t>
+      </w:r>
       <w:r>
         <w:rPr>
-          <w:b/>
-          <w:bCs/>
+          <w:i/>
+          <w:iCs/>
         </w:rPr>
-        <w:t>Model</w:t>
-      </w:r>
-    </w:p>
-    <w:p>
-      <w:pPr>
-        <w:spacing w:after="0" w:line="240" w:lineRule="auto"/>
-      </w:pPr>
-    </w:p>
-    <w:p>
-      <w:pPr>
-        <w:spacing w:after="0" w:line="240" w:lineRule="auto"/>
-      </w:pPr>
-      <w:r>
-        <w:t xml:space="preserve">My goal was to create a </w:t>
-      </w:r>
-      <w:r>
-        <w:t xml:space="preserve">deep neural network to classify the errors, because sometimes </w:t>
-      </w:r>
-      <w:r>
-        <w:t>the error belongs to multiple error classes, making this a multi-label classification problem</w:t>
-      </w:r>
-      <w:r>
-        <w:t xml:space="preserve">. Most of my reading suggested that for multi-label classification, </w:t>
-      </w:r>
-      <w:r>
-        <w:t xml:space="preserve">only NNs gave consistently good results. </w:t>
-      </w:r>
-      <w:r>
-        <w:t>However, I was unable to complete a working model</w:t>
-      </w:r>
-      <w:r>
-        <w:t xml:space="preserve">, </w:t>
-      </w:r>
-    </w:p>
-    <w:p>
-      <w:pPr>
-        <w:spacing w:after="0" w:line="240" w:lineRule="auto"/>
-      </w:pPr>
-    </w:p>
-    <w:p>
-      <w:pPr>
-        <w:spacing w:after="0" w:line="240" w:lineRule="auto"/>
-      </w:pPr>
-    </w:p>
-    <w:p>
-      <w:pPr>
-        <w:spacing w:after="0" w:line="240" w:lineRule="auto"/>
-      </w:pPr>
-      <w:r>
-        <w:t>3.</w:t>
-      </w:r>
-      <w:r>
-        <w:t xml:space="preserve"> </w:t>
-      </w:r>
+        <w:t>Analysis</w:t>
+      </w:r>
+      <w:r>
+        <w:t xml:space="preserve"> section).</w:t>
+      </w:r>
+    </w:p>
+    <w:p>
+      <w:pPr>
+        <w:spacing w:after="0" w:line="240" w:lineRule="auto"/>
+      </w:pPr>
+    </w:p>
+    <w:p>
+      <w:pPr>
+        <w:spacing w:after="0" w:line="240" w:lineRule="auto"/>
+      </w:pPr>
+      <w:r>
+        <w:t xml:space="preserve">As an example, consider a neural network that is meant to </w:t>
+      </w:r>
+      <w:r>
+        <w:t xml:space="preserve">identify which colors (out of a given list, say [green, blue, yellow, black, red, </w:t>
+      </w:r>
+      <w:r>
+        <w:t xml:space="preserve">purple, orange, white]) are present in an image. First, the NN would need to be trained. This is the step during which the </w:t>
+      </w:r>
+      <w:r>
+        <w:t xml:space="preserve">NN analyzes </w:t>
+      </w:r>
+      <w:r>
+        <w:t xml:space="preserve">the features of a bunch of labeled images, to determine which features are the most useful for identifying colors present. The data needs to be already labeled so that the NN can associate </w:t>
+      </w:r>
+      <w:r>
+        <w:t>and weight different features to labels it knows are correct, and it continually updates these weights as it is trained on the data. Eventually</w:t>
+      </w:r>
+      <w:r>
+        <w:t xml:space="preserve"> (ideally), the NN has </w:t>
+      </w:r>
+      <w:r>
+        <w:t xml:space="preserve">weighted all relevant features to the point that it can be given new images, for which it doesn’t already know the labels, and predict the </w:t>
+      </w:r>
+      <w:r>
+        <w:t>colors present.</w:t>
+      </w:r>
+    </w:p>
+    <w:p>
+      <w:pPr>
+        <w:spacing w:after="0" w:line="240" w:lineRule="auto"/>
+      </w:pPr>
+    </w:p>
+    <w:p>
+      <w:pPr>
+        <w:spacing w:after="0" w:line="240" w:lineRule="auto"/>
+      </w:pPr>
+    </w:p>
+    <w:p>
+      <w:pPr>
+        <w:spacing w:line="240" w:lineRule="auto"/>
+      </w:pPr>
       <w:r>
         <w:rPr>
           <w:b/>
@@ -261,71 +256,128 @@
         </w:rPr>
         <w:t>Analysis</w:t>
       </w:r>
-      <w:r>
-        <w:t xml:space="preserve"> [20pts]:  Describe data (from where did you extract data)? [5pts]. What the methods that you applied ?[5pts] How did you evaluate your methods?[5pts] What are the performance related measures that you used to validate your methods[5pts]. You may show plots to justify your answer. You may copy and paste from </w:t>
-      </w:r>
-      <w:proofErr w:type="spellStart"/>
-      <w:r>
-        <w:t>Jupyter</w:t>
-      </w:r>
-      <w:proofErr w:type="spellEnd"/>
-      <w:r>
-        <w:t xml:space="preserve"> notebook to explain the analysis.</w:t>
-      </w:r>
-    </w:p>
-    <w:p>
-      <w:pPr>
-        <w:spacing w:after="0" w:line="240" w:lineRule="auto"/>
-      </w:pPr>
-    </w:p>
-    <w:p>
-      <w:pPr>
-        <w:spacing w:after="0" w:line="240" w:lineRule="auto"/>
-      </w:pPr>
+    </w:p>
+    <w:p>
+      <w:pPr>
+        <w:spacing w:after="0" w:line="240" w:lineRule="auto"/>
+      </w:pPr>
+      <w:r>
+        <w:t xml:space="preserve">The biggest reason I switched from classifying python compiler messages to C compiler messages was due to data availability. I simply couldn’t find </w:t>
+      </w:r>
+      <w:r>
+        <w:t xml:space="preserve">any dataset robust enough to analyze of python messages. I was able to find a </w:t>
+      </w:r>
+      <w:r>
+        <w:t xml:space="preserve">dataset of C compiler error messages, from [[[[]]]] mentioned in the </w:t>
+      </w:r>
       <w:r>
         <w:rPr>
-          <w:b/>
-          <w:bCs/>
+          <w:i/>
+          <w:iCs/>
         </w:rPr>
-        <w:t>Analysis</w:t>
-      </w:r>
-    </w:p>
-    <w:p>
-      <w:pPr>
-        <w:spacing w:after="0" w:line="240" w:lineRule="auto"/>
-      </w:pPr>
-    </w:p>
-    <w:p>
-      <w:pPr>
-        <w:spacing w:after="0" w:line="240" w:lineRule="auto"/>
-      </w:pPr>
-      <w:r>
-        <w:t>.</w:t>
-      </w:r>
-    </w:p>
-    <w:p>
-      <w:pPr>
-        <w:spacing w:after="0" w:line="240" w:lineRule="auto"/>
-      </w:pPr>
-    </w:p>
-    <w:p>
-      <w:pPr>
-        <w:spacing w:after="0" w:line="240" w:lineRule="auto"/>
-      </w:pPr>
-    </w:p>
-    <w:p>
-      <w:pPr>
-        <w:spacing w:after="0" w:line="240" w:lineRule="auto"/>
-      </w:pPr>
-      <w:r>
-        <w:t>4</w:t>
-      </w:r>
-      <w:r>
-        <w:t>.</w:t>
-      </w:r>
-      <w:r>
-        <w:t xml:space="preserve"> </w:t>
-      </w:r>
+        <w:t>Introduction</w:t>
+      </w:r>
+      <w:r>
+        <w:t xml:space="preserve"> section. I thought this dataset would work well for several reasons: (1) it was </w:t>
+      </w:r>
+      <w:r>
+        <w:t xml:space="preserve">large, with </w:t>
+      </w:r>
+      <w:r>
+        <w:t xml:space="preserve">over 20,000 data points; (2) the faulty programs had been </w:t>
+      </w:r>
+      <w:r>
+        <w:t>compiler by two different compilers, Clang and LLVM, which each gave different error</w:t>
+      </w:r>
+      <w:r>
+        <w:t xml:space="preserve"> messages than the other; </w:t>
+      </w:r>
+      <w:r>
+        <w:t xml:space="preserve">and </w:t>
+      </w:r>
+      <w:r>
+        <w:t xml:space="preserve">(3) the dataset included “error classes” that were associated with each </w:t>
+      </w:r>
+      <w:r>
+        <w:t xml:space="preserve">compiler error message, that the authors of the paper had constructed </w:t>
+      </w:r>
+      <w:r>
+        <w:lastRenderedPageBreak/>
+        <w:t>of their research</w:t>
+      </w:r>
+      <w:r>
+        <w:t xml:space="preserve">. The large size of the dataset would ensure that even after cleaning the data I would have </w:t>
+      </w:r>
+      <w:r>
+        <w:t>enough datapoints to train my model; in fact, the useable data</w:t>
+      </w:r>
+      <w:r>
+        <w:t xml:space="preserve"> was just over </w:t>
+      </w:r>
+      <w:r>
+        <w:t>7,5</w:t>
+      </w:r>
+      <w:r>
+        <w:t xml:space="preserve">00 data points. Having error messages from </w:t>
+      </w:r>
+      <w:r>
+        <w:t xml:space="preserve">two different compilers would give the model more data to work with and </w:t>
+      </w:r>
+      <w:r>
+        <w:t xml:space="preserve">ideally more features, or at least features that were more relevant to classification. </w:t>
+      </w:r>
+      <w:r>
+        <w:t>Lastly, because the authors had associated each datapoint with</w:t>
+      </w:r>
+      <w:r>
+        <w:t xml:space="preserve"> one or more error classes, I would be able to train my model. I almost went with a different dataset, but it had no labels, and so I would’ve been doing more of a clustering analysis</w:t>
+      </w:r>
+      <w:r>
+        <w:t xml:space="preserve"> than classifying analysis, because I would need to use unsupervised learning.</w:t>
+      </w:r>
+    </w:p>
+    <w:p>
+      <w:pPr>
+        <w:spacing w:after="0" w:line="240" w:lineRule="auto"/>
+      </w:pPr>
+    </w:p>
+    <w:p>
+      <w:pPr>
+        <w:spacing w:after="0" w:line="240" w:lineRule="auto"/>
+      </w:pPr>
+      <w:r>
+        <w:t xml:space="preserve">Ultimately, I wasn’t able to configure the DNN to produce any </w:t>
+      </w:r>
+      <w:r>
+        <w:t xml:space="preserve">relevant output classifications. I feel that I understood NNs well enough, but implementing it in code </w:t>
+      </w:r>
+      <w:r>
+        <w:t xml:space="preserve">proved more challenging. </w:t>
+      </w:r>
+      <w:r>
+        <w:t xml:space="preserve">Therefore, I don’t have any performance measures do specifically discuss. </w:t>
+      </w:r>
+      <w:r>
+        <w:t>My reading suggested that accuracy isn’t a very good measure for this type of problem, and a better indicator would be the AOC</w:t>
+      </w:r>
+      <w:r>
+        <w:t>, so that’s what I had planned to do.</w:t>
+      </w:r>
+    </w:p>
+    <w:p>
+      <w:pPr>
+        <w:spacing w:after="0" w:line="240" w:lineRule="auto"/>
+      </w:pPr>
+    </w:p>
+    <w:p>
+      <w:pPr>
+        <w:spacing w:after="0" w:line="240" w:lineRule="auto"/>
+      </w:pPr>
+    </w:p>
+    <w:p>
+      <w:pPr>
+        <w:spacing w:line="240" w:lineRule="auto"/>
+      </w:pPr>
       <w:r>
         <w:rPr>
           <w:b/>
@@ -333,79 +385,38 @@
         </w:rPr>
         <w:t>Conclusion</w:t>
       </w:r>
-      <w:r>
-        <w:t xml:space="preserve"> [5pts]: Clearly state and describe what inferences that you could draw from the </w:t>
-      </w:r>
-      <w:proofErr w:type="spellStart"/>
-      <w:r>
-        <w:t>experi</w:t>
-      </w:r>
-      <w:proofErr w:type="spellEnd"/>
-      <w:r>
-        <w:t>-mentation of the model</w:t>
-      </w:r>
-      <w:r>
-        <w:t>. How successful were you in addressing the problem.</w:t>
-      </w:r>
-    </w:p>
-    <w:p>
-      <w:pPr>
-        <w:spacing w:after="0" w:line="240" w:lineRule="auto"/>
-      </w:pPr>
-    </w:p>
-    <w:p>
-      <w:pPr>
-        <w:spacing w:after="0" w:line="240" w:lineRule="auto"/>
-      </w:pPr>
-      <w:r>
-        <w:rPr>
-          <w:b/>
-          <w:bCs/>
-        </w:rPr>
-        <w:t>Conclusion</w:t>
-      </w:r>
-    </w:p>
-    <w:p>
-      <w:pPr>
-        <w:spacing w:after="0" w:line="240" w:lineRule="auto"/>
-      </w:pPr>
-    </w:p>
-    <w:p>
-      <w:pPr>
-        <w:spacing w:after="0" w:line="240" w:lineRule="auto"/>
-      </w:pPr>
-    </w:p>
-    <w:p>
-      <w:pPr>
-        <w:spacing w:after="0" w:line="240" w:lineRule="auto"/>
-      </w:pPr>
-      <w:r>
-        <w:t>.</w:t>
-      </w:r>
-    </w:p>
-    <w:p>
-      <w:pPr>
-        <w:spacing w:after="0" w:line="240" w:lineRule="auto"/>
-      </w:pPr>
-    </w:p>
-    <w:p>
-      <w:pPr>
-        <w:spacing w:after="0" w:line="240" w:lineRule="auto"/>
-      </w:pPr>
-    </w:p>
-    <w:p>
-      <w:pPr>
-        <w:spacing w:after="0" w:line="240" w:lineRule="auto"/>
-      </w:pPr>
-      <w:r>
-        <w:t>5</w:t>
-      </w:r>
-      <w:r>
-        <w:t>.</w:t>
-      </w:r>
-      <w:r>
-        <w:t xml:space="preserve"> </w:t>
-      </w:r>
+    </w:p>
+    <w:p>
+      <w:pPr>
+        <w:spacing w:after="0" w:line="240" w:lineRule="auto"/>
+      </w:pPr>
+      <w:r>
+        <w:t xml:space="preserve">Overall, I wasn’t very successful at the project, because I couldn’t create a working classifier. </w:t>
+      </w:r>
+      <w:r>
+        <w:t xml:space="preserve">However, I learned a lot more about many of the topics we covered in class, especially NNs. </w:t>
+      </w:r>
+      <w:r>
+        <w:t xml:space="preserve">I would’ve been interested to see </w:t>
+      </w:r>
+      <w:r>
+        <w:t>which features proved most relevant for classifying the messages.</w:t>
+      </w:r>
+    </w:p>
+    <w:p>
+      <w:pPr>
+        <w:spacing w:after="0" w:line="240" w:lineRule="auto"/>
+      </w:pPr>
+    </w:p>
+    <w:p>
+      <w:pPr>
+        <w:spacing w:after="0" w:line="240" w:lineRule="auto"/>
+      </w:pPr>
+    </w:p>
+    <w:p>
+      <w:pPr>
+        <w:spacing w:line="240" w:lineRule="auto"/>
+      </w:pPr>
       <w:r>
         <w:rPr>
           <w:b/>
@@ -413,130 +424,130 @@
         </w:rPr>
         <w:t>Reflection</w:t>
       </w:r>
-      <w:r>
-        <w:t xml:space="preserve"> [5pts]</w:t>
-      </w:r>
-      <w:r>
-        <w:t xml:space="preserve">: </w:t>
-      </w:r>
-      <w:r>
-        <w:t>a) What did you learn while working in the project</w:t>
-      </w:r>
-      <w:r>
-        <w:t>-concepts and critical thinking</w:t>
-      </w:r>
-      <w:r>
-        <w:t>? Your instructor was a facilitator</w:t>
-      </w:r>
+    </w:p>
+    <w:p>
+      <w:pPr>
+        <w:spacing w:after="0" w:line="240" w:lineRule="auto"/>
+      </w:pPr>
+      <w:r>
+        <w:t xml:space="preserve">One of the aspects I most enjoyed about this class was the mixture of high-level and low-level thinking. </w:t>
+      </w:r>
+      <w:r>
+        <w:t xml:space="preserve">The broad topics that we covered in class were mostly high-level, in order to understand the concepts, while the labs and the project required us to </w:t>
+      </w:r>
+      <w:r>
+        <w:t xml:space="preserve">think at the level of the code. Given 6 more months, I certainly could’ve completed and fine-tuned my model, and I would also </w:t>
+      </w:r>
+      <w:r>
+        <w:t xml:space="preserve">have pursued </w:t>
+      </w:r>
+      <w:r>
+        <w:t xml:space="preserve">how each error class could be addressed (for the coder who encounters the error, </w:t>
+      </w:r>
+      <w:r>
+        <w:t>how they can more clearly understand the cause of the error and efficiently go about fixing it).</w:t>
+      </w:r>
+    </w:p>
+    <w:p>
+      <w:pPr>
+        <w:spacing w:after="0" w:line="240" w:lineRule="auto"/>
+      </w:pPr>
       <w:r>
         <w:t xml:space="preserve"> </w:t>
       </w:r>
-      <w:r>
-        <w:t>[2.5pts]</w:t>
-      </w:r>
-      <w:r>
-        <w:t xml:space="preserve">  </w:t>
-      </w:r>
-      <w:r>
-        <w:t>b) If you had another 6 months, what additional analysis that you would have worked on? [2.5pts]</w:t>
-      </w:r>
-    </w:p>
-    <w:p>
-      <w:pPr>
-        <w:spacing w:after="0" w:line="240" w:lineRule="auto"/>
-      </w:pPr>
-    </w:p>
-    <w:p>
-      <w:pPr>
-        <w:spacing w:after="0" w:line="240" w:lineRule="auto"/>
-      </w:pPr>
+    </w:p>
+    <w:p>
+      <w:r>
+        <w:br w:type="page"/>
+      </w:r>
+    </w:p>
+    <w:p>
+      <w:pPr>
+        <w:spacing w:after="0" w:line="240" w:lineRule="auto"/>
+        <w:jc w:val="center"/>
+      </w:pPr>
+      <w:r>
+        <w:lastRenderedPageBreak/>
+        <w:t>Sources</w:t>
+      </w:r>
+    </w:p>
+    <w:p>
+      <w:pPr>
+        <w:spacing w:after="0" w:line="240" w:lineRule="auto"/>
+      </w:pPr>
+    </w:p>
+    <w:p>
+      <w:pPr>
+        <w:spacing w:after="0" w:line="240" w:lineRule="auto"/>
+        <w:ind w:left="720" w:hanging="720"/>
+      </w:pPr>
+      <w:r>
+        <w:t xml:space="preserve">R. Das, </w:t>
+      </w:r>
+      <w:r>
+        <w:t>U. Z. Ahmed, A. Karkare, and</w:t>
+      </w:r>
+      <w:r>
+        <w:t xml:space="preserve"> S. Gulwani. </w:t>
+      </w:r>
       <w:r>
         <w:rPr>
-          <w:b/>
-          <w:bCs/>
+          <w:i/>
+          <w:iCs/>
         </w:rPr>
-        <w:t>Reflection</w:t>
-      </w:r>
-    </w:p>
-    <w:p>
-      <w:pPr>
-        <w:spacing w:after="0" w:line="240" w:lineRule="auto"/>
-      </w:pPr>
-    </w:p>
-    <w:p>
-      <w:pPr>
-        <w:spacing w:after="0" w:line="240" w:lineRule="auto"/>
-      </w:pPr>
-      <w:r>
-        <w:t>.</w:t>
-      </w:r>
-    </w:p>
-    <w:p>
-      <w:pPr>
-        <w:spacing w:after="0" w:line="240" w:lineRule="auto"/>
-      </w:pPr>
-    </w:p>
-    <w:p>
-      <w:pPr>
-        <w:spacing w:after="0" w:line="240" w:lineRule="auto"/>
-      </w:pPr>
-    </w:p>
-    <w:p>
-      <w:pPr>
-        <w:spacing w:after="0" w:line="240" w:lineRule="auto"/>
-      </w:pPr>
-      <w:r>
-        <w:t>6</w:t>
-      </w:r>
-      <w:r>
-        <w:t>.</w:t>
-      </w:r>
-      <w:r>
-        <w:t xml:space="preserve"> </w:t>
+        <w:t>Prutor: A system for tutoring CS1 and collecting student programs for analysis</w:t>
+      </w:r>
+      <w:r>
+        <w:t xml:space="preserve">, </w:t>
+      </w:r>
+      <w:r>
+        <w:t>arXiv</w:t>
+      </w:r>
+      <w:r>
+        <w:t>, 2016.</w:t>
+      </w:r>
+    </w:p>
+    <w:p>
+      <w:pPr>
+        <w:spacing w:after="0" w:line="240" w:lineRule="auto"/>
+        <w:ind w:left="720" w:hanging="720"/>
+      </w:pPr>
+    </w:p>
+    <w:p>
+      <w:pPr>
+        <w:spacing w:after="0" w:line="240" w:lineRule="auto"/>
+        <w:ind w:left="720" w:hanging="720"/>
+      </w:pPr>
+      <w:r>
+        <w:t>U. Z. Ahmed, R. Sindhgatta, N. Srivastava, a</w:t>
+      </w:r>
+      <w:r>
+        <w:t xml:space="preserve">nd A. Karkare. </w:t>
       </w:r>
       <w:r>
         <w:rPr>
-          <w:b/>
-          <w:bCs/>
+          <w:i/>
+          <w:iCs/>
         </w:rPr>
-        <w:t>Organization and professionalism</w:t>
-      </w:r>
-      <w:r>
-        <w:t xml:space="preserve"> </w:t>
-      </w:r>
-      <w:r>
-        <w:t>[5pts].  You are expected to do spell check. Use correct grammar and coherent sentence structure</w:t>
-      </w:r>
-      <w:r>
-        <w:t xml:space="preserve"> in the report.</w:t>
-      </w:r>
-    </w:p>
-    <w:p>
-      <w:pPr>
-        <w:spacing w:after="0" w:line="240" w:lineRule="auto"/>
-      </w:pPr>
-      <w:r>
-        <w:t>7</w:t>
-      </w:r>
-      <w:r>
-        <w:t xml:space="preserve">. </w:t>
-      </w:r>
-      <w:r>
-        <w:rPr>
-          <w:b/>
-          <w:bCs/>
-        </w:rPr>
-        <w:t xml:space="preserve">Code and Data upload </w:t>
-      </w:r>
-      <w:r>
-        <w:t>[5pts].</w:t>
-      </w:r>
-      <w:r>
-        <w:t xml:space="preserve"> Upload the code and data send a link to the GitHub project in which you have stored the code and data or you can </w:t>
-      </w:r>
-      <w:r>
-        <w:t xml:space="preserve">give me access to the folder in google drive. </w:t>
-      </w:r>
+        <w:t>Targeted Example Generation for Compilation Errors</w:t>
+      </w:r>
+      <w:r>
+        <w:t xml:space="preserve">, </w:t>
+      </w:r>
+      <w:r>
+        <w:t>“</w:t>
+      </w:r>
+      <w:r>
+        <w:t>The 34th IEEE/ACM International Conference on Automated Software Engineering</w:t>
+      </w:r>
+      <w:r>
+        <w:t>”, 2019.</w:t>
+      </w:r>
+    </w:p>
+    <w:p>
+      <w:pPr>
+        <w:spacing w:after="0" w:line="240" w:lineRule="auto"/>
+      </w:pPr>
     </w:p>
     <w:sectPr>
       <w:headerReference w:type="default" r:id="rId6"/>
@@ -604,8 +615,16 @@
   <w:p>
     <w:pPr>
       <w:pStyle w:val="Header"/>
+      <w:rPr>
+        <w:sz w:val="28"/>
+        <w:szCs w:val="28"/>
+      </w:rPr>
     </w:pPr>
     <w:r>
+      <w:rPr>
+        <w:sz w:val="28"/>
+        <w:szCs w:val="28"/>
+      </w:rPr>
       <w:t>Jacob Nash</w:t>
     </w:r>
   </w:p>
@@ -1082,6 +1101,67 @@
     <w:uiPriority w:val="99"/>
     <w:rsid w:val="001D1535"/>
   </w:style>
+  <w:style w:type="paragraph" w:styleId="HTMLPreformatted">
+    <w:name w:val="HTML Preformatted"/>
+    <w:basedOn w:val="Normal"/>
+    <w:link w:val="HTMLPreformattedChar"/>
+    <w:uiPriority w:val="99"/>
+    <w:semiHidden/>
+    <w:unhideWhenUsed/>
+    <w:rsid w:val="004D54F2"/>
+    <w:pPr>
+      <w:tabs>
+        <w:tab w:val="left" w:pos="916"/>
+        <w:tab w:val="left" w:pos="1832"/>
+        <w:tab w:val="left" w:pos="2748"/>
+        <w:tab w:val="left" w:pos="3664"/>
+        <w:tab w:val="left" w:pos="4580"/>
+        <w:tab w:val="left" w:pos="5496"/>
+        <w:tab w:val="left" w:pos="6412"/>
+        <w:tab w:val="left" w:pos="7328"/>
+        <w:tab w:val="left" w:pos="8244"/>
+        <w:tab w:val="left" w:pos="9160"/>
+        <w:tab w:val="left" w:pos="10076"/>
+        <w:tab w:val="left" w:pos="10992"/>
+        <w:tab w:val="left" w:pos="11908"/>
+        <w:tab w:val="left" w:pos="12824"/>
+        <w:tab w:val="left" w:pos="13740"/>
+        <w:tab w:val="left" w:pos="14656"/>
+      </w:tabs>
+      <w:spacing w:after="0" w:line="240" w:lineRule="auto"/>
+    </w:pPr>
+    <w:rPr>
+      <w:rFonts w:ascii="Courier New" w:eastAsia="Times New Roman" w:hAnsi="Courier New" w:cs="Courier New"/>
+      <w:sz w:val="20"/>
+      <w:szCs w:val="20"/>
+    </w:rPr>
+  </w:style>
+  <w:style w:type="character" w:customStyle="1" w:styleId="HTMLPreformattedChar">
+    <w:name w:val="HTML Preformatted Char"/>
+    <w:basedOn w:val="DefaultParagraphFont"/>
+    <w:link w:val="HTMLPreformatted"/>
+    <w:uiPriority w:val="99"/>
+    <w:semiHidden/>
+    <w:rsid w:val="004D54F2"/>
+    <w:rPr>
+      <w:rFonts w:ascii="Courier New" w:eastAsia="Times New Roman" w:hAnsi="Courier New" w:cs="Courier New"/>
+      <w:sz w:val="20"/>
+      <w:szCs w:val="20"/>
+    </w:rPr>
+  </w:style>
+  <w:style w:type="character" w:styleId="HTMLCode">
+    <w:name w:val="HTML Code"/>
+    <w:basedOn w:val="DefaultParagraphFont"/>
+    <w:uiPriority w:val="99"/>
+    <w:semiHidden/>
+    <w:unhideWhenUsed/>
+    <w:rsid w:val="004D54F2"/>
+    <w:rPr>
+      <w:rFonts w:ascii="Courier New" w:eastAsia="Times New Roman" w:hAnsi="Courier New" w:cs="Courier New"/>
+      <w:sz w:val="20"/>
+      <w:szCs w:val="20"/>
+    </w:rPr>
+  </w:style>
 </w:styles>
 </file>
 

</xml_diff>